<commit_message>
added to tech report, dropped original class read me
</commit_message>
<xml_diff>
--- a/Technical Report.docx
+++ b/Technical Report.docx
@@ -19,7 +19,25 @@
           <w:sz w:val="32"/>
           <w:szCs w:val="32"/>
         </w:rPr>
-        <w:t>Extract, Transform Load Group Project</w:t>
+        <w:t>Extract, Transform</w:t>
+      </w:r>
+      <w:r>
+        <w:rPr>
+          <w:b/>
+          <w:bCs/>
+          <w:sz w:val="32"/>
+          <w:szCs w:val="32"/>
+        </w:rPr>
+        <w:t>,</w:t>
+      </w:r>
+      <w:r>
+        <w:rPr>
+          <w:b/>
+          <w:bCs/>
+          <w:sz w:val="32"/>
+          <w:szCs w:val="32"/>
+        </w:rPr>
+        <w:t xml:space="preserve"> Load Group Project</w:t>
       </w:r>
     </w:p>
     <w:p>
@@ -317,23 +335,275 @@
           <w:sz w:val="24"/>
           <w:szCs w:val="24"/>
         </w:rPr>
-        <w:t xml:space="preserve">Our group is loading the data into a relational database using Postgres. The final tables can be created on any local machine by running the </w:t>
-      </w:r>
-      <w:proofErr w:type="spellStart"/>
-      <w:r>
-        <w:rPr>
-          <w:sz w:val="24"/>
-          <w:szCs w:val="24"/>
-        </w:rPr>
-        <w:t>Jupyter</w:t>
-      </w:r>
-      <w:proofErr w:type="spellEnd"/>
-      <w:r>
-        <w:rPr>
-          <w:sz w:val="24"/>
-          <w:szCs w:val="24"/>
-        </w:rPr>
-        <w:t xml:space="preserve"> notebook file.</w:t>
+        <w:t>Our group is loading the data into a relational database using Postgres. The final tables can be created on any local machine by running the Jupyter notebook file.</w:t>
+      </w:r>
+    </w:p>
+    <w:p>
+      <w:pPr>
+        <w:pStyle w:val="ListParagraph"/>
+        <w:numPr>
+          <w:ilvl w:val="0"/>
+          <w:numId w:val="2"/>
+        </w:numPr>
+        <w:rPr>
+          <w:sz w:val="24"/>
+          <w:szCs w:val="24"/>
+        </w:rPr>
+      </w:pPr>
+      <w:r>
+        <w:rPr>
+          <w:sz w:val="24"/>
+          <w:szCs w:val="24"/>
+        </w:rPr>
+        <w:t>Not all tables were needed to analyze the purpose above, such as all the raw data or pivoted versions</w:t>
+      </w:r>
+      <w:r>
+        <w:rPr>
+          <w:sz w:val="24"/>
+          <w:szCs w:val="24"/>
+        </w:rPr>
+        <w:t>.</w:t>
+      </w:r>
+    </w:p>
+    <w:p>
+      <w:pPr>
+        <w:pStyle w:val="ListParagraph"/>
+        <w:numPr>
+          <w:ilvl w:val="0"/>
+          <w:numId w:val="2"/>
+        </w:numPr>
+        <w:rPr>
+          <w:sz w:val="24"/>
+          <w:szCs w:val="24"/>
+        </w:rPr>
+      </w:pPr>
+      <w:r>
+        <w:rPr>
+          <w:sz w:val="24"/>
+          <w:szCs w:val="24"/>
+        </w:rPr>
+        <w:t>The final production tables loading are:</w:t>
+      </w:r>
+    </w:p>
+    <w:p>
+      <w:pPr>
+        <w:pStyle w:val="ListParagraph"/>
+        <w:numPr>
+          <w:ilvl w:val="1"/>
+          <w:numId w:val="2"/>
+        </w:numPr>
+        <w:rPr>
+          <w:sz w:val="24"/>
+          <w:szCs w:val="24"/>
+        </w:rPr>
+      </w:pPr>
+      <w:r>
+        <w:rPr>
+          <w:sz w:val="24"/>
+          <w:szCs w:val="24"/>
+        </w:rPr>
+        <w:t>ICO_Exports_cal_yr_df_10</w:t>
+      </w:r>
+    </w:p>
+    <w:p>
+      <w:pPr>
+        <w:pStyle w:val="ListParagraph"/>
+        <w:numPr>
+          <w:ilvl w:val="1"/>
+          <w:numId w:val="2"/>
+        </w:numPr>
+        <w:rPr>
+          <w:sz w:val="24"/>
+          <w:szCs w:val="24"/>
+        </w:rPr>
+      </w:pPr>
+      <w:r>
+        <w:rPr>
+          <w:sz w:val="24"/>
+          <w:szCs w:val="24"/>
+        </w:rPr>
+        <w:t>ICO _exports_crop_yr_df_10</w:t>
+      </w:r>
+    </w:p>
+    <w:p>
+      <w:pPr>
+        <w:pStyle w:val="ListParagraph"/>
+        <w:numPr>
+          <w:ilvl w:val="1"/>
+          <w:numId w:val="2"/>
+        </w:numPr>
+        <w:rPr>
+          <w:sz w:val="24"/>
+          <w:szCs w:val="24"/>
+        </w:rPr>
+      </w:pPr>
+      <w:r>
+        <w:rPr>
+          <w:sz w:val="24"/>
+          <w:szCs w:val="24"/>
+        </w:rPr>
+        <w:t>ICO_exports_gross_open_stocks_df_10</w:t>
+      </w:r>
+    </w:p>
+    <w:p>
+      <w:pPr>
+        <w:pStyle w:val="ListParagraph"/>
+        <w:numPr>
+          <w:ilvl w:val="1"/>
+          <w:numId w:val="2"/>
+        </w:numPr>
+        <w:rPr>
+          <w:sz w:val="24"/>
+          <w:szCs w:val="24"/>
+        </w:rPr>
+      </w:pPr>
+      <w:r>
+        <w:rPr>
+          <w:sz w:val="24"/>
+          <w:szCs w:val="24"/>
+        </w:rPr>
+        <w:t>Disappearances</w:t>
+      </w:r>
+    </w:p>
+    <w:p>
+      <w:pPr>
+        <w:pStyle w:val="ListParagraph"/>
+        <w:numPr>
+          <w:ilvl w:val="1"/>
+          <w:numId w:val="2"/>
+        </w:numPr>
+        <w:rPr>
+          <w:sz w:val="24"/>
+          <w:szCs w:val="24"/>
+        </w:rPr>
+      </w:pPr>
+      <w:r>
+        <w:rPr>
+          <w:sz w:val="24"/>
+          <w:szCs w:val="24"/>
+        </w:rPr>
+        <w:t>Domestic_consumption</w:t>
+      </w:r>
+    </w:p>
+    <w:p>
+      <w:pPr>
+        <w:pStyle w:val="ListParagraph"/>
+        <w:numPr>
+          <w:ilvl w:val="1"/>
+          <w:numId w:val="2"/>
+        </w:numPr>
+        <w:rPr>
+          <w:sz w:val="24"/>
+          <w:szCs w:val="24"/>
+        </w:rPr>
+      </w:pPr>
+      <w:r>
+        <w:rPr>
+          <w:sz w:val="24"/>
+          <w:szCs w:val="24"/>
+        </w:rPr>
+        <w:t>Imports</w:t>
+      </w:r>
+    </w:p>
+    <w:p>
+      <w:pPr>
+        <w:pStyle w:val="ListParagraph"/>
+        <w:numPr>
+          <w:ilvl w:val="1"/>
+          <w:numId w:val="2"/>
+        </w:numPr>
+        <w:rPr>
+          <w:sz w:val="24"/>
+          <w:szCs w:val="24"/>
+        </w:rPr>
+      </w:pPr>
+      <w:r>
+        <w:rPr>
+          <w:sz w:val="24"/>
+          <w:szCs w:val="24"/>
+        </w:rPr>
+        <w:t>Indicators</w:t>
+      </w:r>
+    </w:p>
+    <w:p>
+      <w:pPr>
+        <w:pStyle w:val="ListParagraph"/>
+        <w:numPr>
+          <w:ilvl w:val="1"/>
+          <w:numId w:val="2"/>
+        </w:numPr>
+        <w:rPr>
+          <w:sz w:val="24"/>
+          <w:szCs w:val="24"/>
+        </w:rPr>
+      </w:pPr>
+      <w:r>
+        <w:rPr>
+          <w:sz w:val="24"/>
+          <w:szCs w:val="24"/>
+        </w:rPr>
+        <w:t>Merged_data_df</w:t>
+      </w:r>
+    </w:p>
+    <w:p>
+      <w:pPr>
+        <w:pStyle w:val="ListParagraph"/>
+        <w:numPr>
+          <w:ilvl w:val="1"/>
+          <w:numId w:val="2"/>
+        </w:numPr>
+        <w:rPr>
+          <w:sz w:val="24"/>
+          <w:szCs w:val="24"/>
+        </w:rPr>
+      </w:pPr>
+      <w:r>
+        <w:rPr>
+          <w:sz w:val="24"/>
+          <w:szCs w:val="24"/>
+        </w:rPr>
+        <w:t>Re_exports</w:t>
+      </w:r>
+    </w:p>
+    <w:p>
+      <w:pPr>
+        <w:pStyle w:val="ListParagraph"/>
+        <w:numPr>
+          <w:ilvl w:val="1"/>
+          <w:numId w:val="2"/>
+        </w:numPr>
+        <w:rPr>
+          <w:sz w:val="24"/>
+          <w:szCs w:val="24"/>
+        </w:rPr>
+      </w:pPr>
+      <w:r>
+        <w:rPr>
+          <w:sz w:val="24"/>
+          <w:szCs w:val="24"/>
+        </w:rPr>
+        <w:lastRenderedPageBreak/>
+        <w:t>Retail_prices</w:t>
+      </w:r>
+    </w:p>
+    <w:p>
+      <w:pPr>
+        <w:pStyle w:val="ListParagraph"/>
+        <w:numPr>
+          <w:ilvl w:val="1"/>
+          <w:numId w:val="2"/>
+        </w:numPr>
+        <w:rPr>
+          <w:sz w:val="24"/>
+          <w:szCs w:val="24"/>
+        </w:rPr>
+      </w:pPr>
+      <w:r>
+        <w:rPr>
+          <w:sz w:val="24"/>
+          <w:szCs w:val="24"/>
+        </w:rPr>
+        <w:t>Total_production</w:t>
       </w:r>
     </w:p>
     <w:p>
@@ -399,103 +669,216 @@
       <w:lvlText w:val=""/>
       <w:lvlJc w:val="left"/>
       <w:pPr>
+        <w:ind w:left="720" w:hanging="360"/>
+      </w:pPr>
+      <w:rPr>
+        <w:rFonts w:ascii="Symbol" w:hAnsi="Symbol" w:hint="default"/>
+      </w:rPr>
+    </w:lvl>
+    <w:lvl w:ilvl="1" w:tplc="04090003" w:tentative="1">
+      <w:start w:val="1"/>
+      <w:numFmt w:val="bullet"/>
+      <w:lvlText w:val="o"/>
+      <w:lvlJc w:val="left"/>
+      <w:pPr>
         <w:ind w:left="1440" w:hanging="360"/>
       </w:pPr>
       <w:rPr>
+        <w:rFonts w:ascii="Courier New" w:hAnsi="Courier New" w:cs="Courier New" w:hint="default"/>
+      </w:rPr>
+    </w:lvl>
+    <w:lvl w:ilvl="2" w:tplc="04090005" w:tentative="1">
+      <w:start w:val="1"/>
+      <w:numFmt w:val="bullet"/>
+      <w:lvlText w:val=""/>
+      <w:lvlJc w:val="left"/>
+      <w:pPr>
+        <w:ind w:left="2160" w:hanging="360"/>
+      </w:pPr>
+      <w:rPr>
+        <w:rFonts w:ascii="Wingdings" w:hAnsi="Wingdings" w:hint="default"/>
+      </w:rPr>
+    </w:lvl>
+    <w:lvl w:ilvl="3" w:tplc="04090001" w:tentative="1">
+      <w:start w:val="1"/>
+      <w:numFmt w:val="bullet"/>
+      <w:lvlText w:val=""/>
+      <w:lvlJc w:val="left"/>
+      <w:pPr>
+        <w:ind w:left="2880" w:hanging="360"/>
+      </w:pPr>
+      <w:rPr>
         <w:rFonts w:ascii="Symbol" w:hAnsi="Symbol" w:hint="default"/>
       </w:rPr>
     </w:lvl>
-    <w:lvl w:ilvl="1" w:tplc="04090003" w:tentative="1">
+    <w:lvl w:ilvl="4" w:tplc="04090003" w:tentative="1">
       <w:start w:val="1"/>
       <w:numFmt w:val="bullet"/>
       <w:lvlText w:val="o"/>
       <w:lvlJc w:val="left"/>
       <w:pPr>
+        <w:ind w:left="3600" w:hanging="360"/>
+      </w:pPr>
+      <w:rPr>
+        <w:rFonts w:ascii="Courier New" w:hAnsi="Courier New" w:cs="Courier New" w:hint="default"/>
+      </w:rPr>
+    </w:lvl>
+    <w:lvl w:ilvl="5" w:tplc="04090005" w:tentative="1">
+      <w:start w:val="1"/>
+      <w:numFmt w:val="bullet"/>
+      <w:lvlText w:val=""/>
+      <w:lvlJc w:val="left"/>
+      <w:pPr>
+        <w:ind w:left="4320" w:hanging="360"/>
+      </w:pPr>
+      <w:rPr>
+        <w:rFonts w:ascii="Wingdings" w:hAnsi="Wingdings" w:hint="default"/>
+      </w:rPr>
+    </w:lvl>
+    <w:lvl w:ilvl="6" w:tplc="04090001" w:tentative="1">
+      <w:start w:val="1"/>
+      <w:numFmt w:val="bullet"/>
+      <w:lvlText w:val=""/>
+      <w:lvlJc w:val="left"/>
+      <w:pPr>
+        <w:ind w:left="5040" w:hanging="360"/>
+      </w:pPr>
+      <w:rPr>
+        <w:rFonts w:ascii="Symbol" w:hAnsi="Symbol" w:hint="default"/>
+      </w:rPr>
+    </w:lvl>
+    <w:lvl w:ilvl="7" w:tplc="04090003" w:tentative="1">
+      <w:start w:val="1"/>
+      <w:numFmt w:val="bullet"/>
+      <w:lvlText w:val="o"/>
+      <w:lvlJc w:val="left"/>
+      <w:pPr>
+        <w:ind w:left="5760" w:hanging="360"/>
+      </w:pPr>
+      <w:rPr>
+        <w:rFonts w:ascii="Courier New" w:hAnsi="Courier New" w:cs="Courier New" w:hint="default"/>
+      </w:rPr>
+    </w:lvl>
+    <w:lvl w:ilvl="8" w:tplc="04090005" w:tentative="1">
+      <w:start w:val="1"/>
+      <w:numFmt w:val="bullet"/>
+      <w:lvlText w:val=""/>
+      <w:lvlJc w:val="left"/>
+      <w:pPr>
+        <w:ind w:left="6480" w:hanging="360"/>
+      </w:pPr>
+      <w:rPr>
+        <w:rFonts w:ascii="Wingdings" w:hAnsi="Wingdings" w:hint="default"/>
+      </w:rPr>
+    </w:lvl>
+  </w:abstractNum>
+  <w:abstractNum w:abstractNumId="1" w15:restartNumberingAfterBreak="0">
+    <w:nsid w:val="6B137499"/>
+    <w:multiLevelType w:val="hybridMultilevel"/>
+    <w:tmpl w:val="B5DE8AF2"/>
+    <w:lvl w:ilvl="0" w:tplc="04090001">
+      <w:start w:val="1"/>
+      <w:numFmt w:val="bullet"/>
+      <w:lvlText w:val=""/>
+      <w:lvlJc w:val="left"/>
+      <w:pPr>
+        <w:ind w:left="720" w:hanging="360"/>
+      </w:pPr>
+      <w:rPr>
+        <w:rFonts w:ascii="Symbol" w:hAnsi="Symbol" w:hint="default"/>
+      </w:rPr>
+    </w:lvl>
+    <w:lvl w:ilvl="1" w:tplc="04090003">
+      <w:start w:val="1"/>
+      <w:numFmt w:val="bullet"/>
+      <w:lvlText w:val="o"/>
+      <w:lvlJc w:val="left"/>
+      <w:pPr>
+        <w:ind w:left="1440" w:hanging="360"/>
+      </w:pPr>
+      <w:rPr>
+        <w:rFonts w:ascii="Courier New" w:hAnsi="Courier New" w:cs="Courier New" w:hint="default"/>
+      </w:rPr>
+    </w:lvl>
+    <w:lvl w:ilvl="2" w:tplc="04090005" w:tentative="1">
+      <w:start w:val="1"/>
+      <w:numFmt w:val="bullet"/>
+      <w:lvlText w:val=""/>
+      <w:lvlJc w:val="left"/>
+      <w:pPr>
         <w:ind w:left="2160" w:hanging="360"/>
       </w:pPr>
       <w:rPr>
+        <w:rFonts w:ascii="Wingdings" w:hAnsi="Wingdings" w:hint="default"/>
+      </w:rPr>
+    </w:lvl>
+    <w:lvl w:ilvl="3" w:tplc="04090001" w:tentative="1">
+      <w:start w:val="1"/>
+      <w:numFmt w:val="bullet"/>
+      <w:lvlText w:val=""/>
+      <w:lvlJc w:val="left"/>
+      <w:pPr>
+        <w:ind w:left="2880" w:hanging="360"/>
+      </w:pPr>
+      <w:rPr>
+        <w:rFonts w:ascii="Symbol" w:hAnsi="Symbol" w:hint="default"/>
+      </w:rPr>
+    </w:lvl>
+    <w:lvl w:ilvl="4" w:tplc="04090003" w:tentative="1">
+      <w:start w:val="1"/>
+      <w:numFmt w:val="bullet"/>
+      <w:lvlText w:val="o"/>
+      <w:lvlJc w:val="left"/>
+      <w:pPr>
+        <w:ind w:left="3600" w:hanging="360"/>
+      </w:pPr>
+      <w:rPr>
         <w:rFonts w:ascii="Courier New" w:hAnsi="Courier New" w:cs="Courier New" w:hint="default"/>
       </w:rPr>
     </w:lvl>
-    <w:lvl w:ilvl="2" w:tplc="04090005" w:tentative="1">
+    <w:lvl w:ilvl="5" w:tplc="04090005" w:tentative="1">
       <w:start w:val="1"/>
       <w:numFmt w:val="bullet"/>
       <w:lvlText w:val=""/>
       <w:lvlJc w:val="left"/>
       <w:pPr>
-        <w:ind w:left="2880" w:hanging="360"/>
+        <w:ind w:left="4320" w:hanging="360"/>
       </w:pPr>
       <w:rPr>
         <w:rFonts w:ascii="Wingdings" w:hAnsi="Wingdings" w:hint="default"/>
       </w:rPr>
     </w:lvl>
-    <w:lvl w:ilvl="3" w:tplc="04090001" w:tentative="1">
+    <w:lvl w:ilvl="6" w:tplc="04090001" w:tentative="1">
       <w:start w:val="1"/>
       <w:numFmt w:val="bullet"/>
       <w:lvlText w:val=""/>
       <w:lvlJc w:val="left"/>
       <w:pPr>
-        <w:ind w:left="3600" w:hanging="360"/>
+        <w:ind w:left="5040" w:hanging="360"/>
       </w:pPr>
       <w:rPr>
         <w:rFonts w:ascii="Symbol" w:hAnsi="Symbol" w:hint="default"/>
       </w:rPr>
     </w:lvl>
-    <w:lvl w:ilvl="4" w:tplc="04090003" w:tentative="1">
+    <w:lvl w:ilvl="7" w:tplc="04090003" w:tentative="1">
       <w:start w:val="1"/>
       <w:numFmt w:val="bullet"/>
       <w:lvlText w:val="o"/>
       <w:lvlJc w:val="left"/>
       <w:pPr>
-        <w:ind w:left="4320" w:hanging="360"/>
+        <w:ind w:left="5760" w:hanging="360"/>
       </w:pPr>
       <w:rPr>
         <w:rFonts w:ascii="Courier New" w:hAnsi="Courier New" w:cs="Courier New" w:hint="default"/>
       </w:rPr>
     </w:lvl>
-    <w:lvl w:ilvl="5" w:tplc="04090005" w:tentative="1">
+    <w:lvl w:ilvl="8" w:tplc="04090005" w:tentative="1">
       <w:start w:val="1"/>
       <w:numFmt w:val="bullet"/>
       <w:lvlText w:val=""/>
       <w:lvlJc w:val="left"/>
       <w:pPr>
-        <w:ind w:left="5040" w:hanging="360"/>
-      </w:pPr>
-      <w:rPr>
-        <w:rFonts w:ascii="Wingdings" w:hAnsi="Wingdings" w:hint="default"/>
-      </w:rPr>
-    </w:lvl>
-    <w:lvl w:ilvl="6" w:tplc="04090001" w:tentative="1">
-      <w:start w:val="1"/>
-      <w:numFmt w:val="bullet"/>
-      <w:lvlText w:val=""/>
-      <w:lvlJc w:val="left"/>
-      <w:pPr>
-        <w:ind w:left="5760" w:hanging="360"/>
-      </w:pPr>
-      <w:rPr>
-        <w:rFonts w:ascii="Symbol" w:hAnsi="Symbol" w:hint="default"/>
-      </w:rPr>
-    </w:lvl>
-    <w:lvl w:ilvl="7" w:tplc="04090003" w:tentative="1">
-      <w:start w:val="1"/>
-      <w:numFmt w:val="bullet"/>
-      <w:lvlText w:val="o"/>
-      <w:lvlJc w:val="left"/>
-      <w:pPr>
         <w:ind w:left="6480" w:hanging="360"/>
-      </w:pPr>
-      <w:rPr>
-        <w:rFonts w:ascii="Courier New" w:hAnsi="Courier New" w:cs="Courier New" w:hint="default"/>
-      </w:rPr>
-    </w:lvl>
-    <w:lvl w:ilvl="8" w:tplc="04090005" w:tentative="1">
-      <w:start w:val="1"/>
-      <w:numFmt w:val="bullet"/>
-      <w:lvlText w:val=""/>
-      <w:lvlJc w:val="left"/>
-      <w:pPr>
-        <w:ind w:left="7200" w:hanging="360"/>
       </w:pPr>
       <w:rPr>
         <w:rFonts w:ascii="Wingdings" w:hAnsi="Wingdings" w:hint="default"/>
@@ -504,6 +887,9 @@
   </w:abstractNum>
   <w:num w:numId="1">
     <w:abstractNumId w:val="0"/>
+  </w:num>
+  <w:num w:numId="2">
+    <w:abstractNumId w:val="1"/>
   </w:num>
 </w:numbering>
 </file>

</xml_diff>